<commit_message>
Agregado Logo de Codejam
</commit_message>
<xml_diff>
--- a/Semana 01/Citt codejam - Semana 1.docx
+++ b/Semana 01/Citt codejam - Semana 1.docx
@@ -6,6 +6,72 @@
       <w:pPr>
         <w:jc w:val="center"/>
       </w:pPr>
+    </w:p>
+    <w:p>
+      <w:pPr>
+        <w:jc w:val="center"/>
+      </w:pPr>
+    </w:p>
+    <w:p>
+      <w:pPr>
+        <w:jc w:val="center"/>
+      </w:pPr>
+    </w:p>
+    <w:p>
+      <w:pPr>
+        <w:jc w:val="center"/>
+      </w:pPr>
+    </w:p>
+    <w:p>
+      <w:pPr>
+        <w:jc w:val="center"/>
+      </w:pPr>
+      <w:r>
+        <w:rPr>
+          <w:noProof/>
+        </w:rPr>
+        <w:drawing>
+          <wp:inline distT="0" distB="0" distL="0" distR="0">
+            <wp:extent cx="3860998" cy="1752690"/>
+            <wp:effectExtent l="0" t="0" r="6350" b="0"/>
+            <wp:docPr id="2" name="Imagen 2"/>
+            <wp:cNvGraphicFramePr>
+              <a:graphicFrameLocks xmlns:a="http://schemas.openxmlformats.org/drawingml/2006/main" noChangeAspect="1"/>
+            </wp:cNvGraphicFramePr>
+            <a:graphic xmlns:a="http://schemas.openxmlformats.org/drawingml/2006/main">
+              <a:graphicData uri="http://schemas.openxmlformats.org/drawingml/2006/picture">
+                <pic:pic xmlns:pic="http://schemas.openxmlformats.org/drawingml/2006/picture">
+                  <pic:nvPicPr>
+                    <pic:cNvPr id="2" name="CodejamRecurso 7@2x.png"/>
+                    <pic:cNvPicPr/>
+                  </pic:nvPicPr>
+                  <pic:blipFill>
+                    <a:blip r:embed="rId8">
+                      <a:extLst>
+                        <a:ext uri="{28A0092B-C50C-407E-A947-70E740481C1C}">
+                          <a14:useLocalDpi xmlns:a14="http://schemas.microsoft.com/office/drawing/2010/main" val="0"/>
+                        </a:ext>
+                      </a:extLst>
+                    </a:blip>
+                    <a:stretch>
+                      <a:fillRect/>
+                    </a:stretch>
+                  </pic:blipFill>
+                  <pic:spPr>
+                    <a:xfrm>
+                      <a:off x="0" y="0"/>
+                      <a:ext cx="3860998" cy="1752690"/>
+                    </a:xfrm>
+                    <a:prstGeom prst="rect">
+                      <a:avLst/>
+                    </a:prstGeom>
+                  </pic:spPr>
+                </pic:pic>
+              </a:graphicData>
+            </a:graphic>
+          </wp:inline>
+        </w:drawing>
+      </w:r>
     </w:p>
     <w:p>
       <w:pPr>
@@ -546,17 +612,19 @@
         </w:rPr>
         <w:br w:type="page"/>
       </w:r>
+      <w:bookmarkStart w:id="0" w:name="_GoBack"/>
+      <w:bookmarkEnd w:id="0"/>
     </w:p>
     <w:p>
       <w:pPr>
         <w:pStyle w:val="Ttulo1"/>
       </w:pPr>
-      <w:bookmarkStart w:id="0" w:name="_Toc5647778"/>
+      <w:bookmarkStart w:id="1" w:name="_Toc5647778"/>
       <w:r>
         <w:lastRenderedPageBreak/>
         <w:t>EJERCICIO BÁSICO 1 (Sólo estudiantes de primer año)</w:t>
       </w:r>
-      <w:bookmarkEnd w:id="0"/>
+      <w:bookmarkEnd w:id="1"/>
     </w:p>
     <w:p>
       <w:pPr>
@@ -876,12 +944,12 @@
           <w:iCs/>
         </w:rPr>
       </w:pPr>
-      <w:bookmarkStart w:id="1" w:name="_Toc5647779"/>
+      <w:bookmarkStart w:id="2" w:name="_Toc5647779"/>
       <w:r>
         <w:lastRenderedPageBreak/>
         <w:t>EJERCICIO INTERMEDIO 1 (Estudiantes de segundo año en adelante)</w:t>
       </w:r>
-      <w:bookmarkEnd w:id="1"/>
+      <w:bookmarkEnd w:id="2"/>
       <w:r>
         <w:br/>
       </w:r>
@@ -1231,12 +1299,12 @@
       <w:pPr>
         <w:pStyle w:val="Ttulo1"/>
       </w:pPr>
-      <w:bookmarkStart w:id="2" w:name="_Toc5647780"/>
+      <w:bookmarkStart w:id="3" w:name="_Toc5647780"/>
       <w:r>
         <w:lastRenderedPageBreak/>
         <w:t>EJERCICIO AVANZADO 1 (Libre)</w:t>
       </w:r>
-      <w:bookmarkEnd w:id="2"/>
+      <w:bookmarkEnd w:id="3"/>
     </w:p>
     <w:p>
       <w:pPr>
@@ -1370,8 +1438,6 @@
           <w:lang w:val="es-ES"/>
         </w:rPr>
       </w:pPr>
-      <w:bookmarkStart w:id="3" w:name="_GoBack"/>
-      <w:bookmarkEnd w:id="3"/>
       <w:r>
         <w:rPr>
           <w:lang w:val="es-ES"/>
@@ -1792,7 +1858,7 @@
         </w:rPr>
         <w:t xml:space="preserve">Enviar el archivo a </w:t>
       </w:r>
-      <w:hyperlink r:id="rId8" w:history="1">
+      <w:hyperlink r:id="rId9" w:history="1">
         <w:r>
           <w:rPr>
             <w:rStyle w:val="Hipervnculo"/>
@@ -1831,7 +1897,7 @@
         </w:rPr>
         <w:t xml:space="preserve">Más información en: </w:t>
       </w:r>
-      <w:hyperlink r:id="rId9" w:history="1">
+      <w:hyperlink r:id="rId10" w:history="1">
         <w:r>
           <w:rPr>
             <w:rStyle w:val="Hipervnculo"/>
@@ -1848,10 +1914,10 @@
       </w:r>
     </w:p>
     <w:sectPr>
-      <w:headerReference w:type="default" r:id="rId10"/>
-      <w:footerReference w:type="default" r:id="rId11"/>
-      <w:headerReference w:type="first" r:id="rId12"/>
-      <w:footerReference w:type="first" r:id="rId13"/>
+      <w:headerReference w:type="default" r:id="rId11"/>
+      <w:footerReference w:type="default" r:id="rId12"/>
+      <w:headerReference w:type="first" r:id="rId13"/>
+      <w:footerReference w:type="first" r:id="rId14"/>
       <w:pgSz w:w="12240" w:h="15840"/>
       <w:pgMar w:top="1417" w:right="1701" w:bottom="1417" w:left="1701" w:header="708" w:footer="708" w:gutter="0"/>
       <w:cols w:space="708"/>
@@ -1983,6 +2049,52 @@
         <w:noProof/>
       </w:rPr>
       <w:drawing>
+        <wp:inline distT="0" distB="0" distL="0" distR="0" wp14:anchorId="2540A14F" wp14:editId="3B7925BF">
+          <wp:extent cx="920750" cy="417972"/>
+          <wp:effectExtent l="0" t="0" r="0" b="1270"/>
+          <wp:docPr id="3" name="Imagen 3"/>
+          <wp:cNvGraphicFramePr>
+            <a:graphicFrameLocks xmlns:a="http://schemas.openxmlformats.org/drawingml/2006/main" noChangeAspect="1"/>
+          </wp:cNvGraphicFramePr>
+          <a:graphic xmlns:a="http://schemas.openxmlformats.org/drawingml/2006/main">
+            <a:graphicData uri="http://schemas.openxmlformats.org/drawingml/2006/picture">
+              <pic:pic xmlns:pic="http://schemas.openxmlformats.org/drawingml/2006/picture">
+                <pic:nvPicPr>
+                  <pic:cNvPr id="2" name="CodejamRecurso 7@2x.png"/>
+                  <pic:cNvPicPr/>
+                </pic:nvPicPr>
+                <pic:blipFill>
+                  <a:blip r:embed="rId1">
+                    <a:extLst>
+                      <a:ext uri="{28A0092B-C50C-407E-A947-70E740481C1C}">
+                        <a14:useLocalDpi xmlns:a14="http://schemas.microsoft.com/office/drawing/2010/main" val="0"/>
+                      </a:ext>
+                    </a:extLst>
+                  </a:blip>
+                  <a:stretch>
+                    <a:fillRect/>
+                  </a:stretch>
+                </pic:blipFill>
+                <pic:spPr>
+                  <a:xfrm>
+                    <a:off x="0" y="0"/>
+                    <a:ext cx="960546" cy="436037"/>
+                  </a:xfrm>
+                  <a:prstGeom prst="rect">
+                    <a:avLst/>
+                  </a:prstGeom>
+                </pic:spPr>
+              </pic:pic>
+            </a:graphicData>
+          </a:graphic>
+        </wp:inline>
+      </w:drawing>
+    </w:r>
+    <w:r>
+      <w:rPr>
+        <w:noProof/>
+      </w:rPr>
+      <w:drawing>
         <wp:anchor distT="0" distB="0" distL="114300" distR="114300" simplePos="0" relativeHeight="251663360" behindDoc="0" locked="0" layoutInCell="1" allowOverlap="1">
           <wp:simplePos x="0" y="0"/>
           <wp:positionH relativeFrom="column">
@@ -2008,7 +2120,7 @@
                   </pic:cNvPicPr>
                 </pic:nvPicPr>
                 <pic:blipFill>
-                  <a:blip r:embed="rId1">
+                  <a:blip r:embed="rId2">
                     <a:extLst>
                       <a:ext uri="{28A0092B-C50C-407E-A947-70E740481C1C}">
                         <a14:useLocalDpi xmlns:a14="http://schemas.microsoft.com/office/drawing/2010/main" val="0"/>
@@ -2075,7 +2187,7 @@
                   </pic:cNvPicPr>
                 </pic:nvPicPr>
                 <pic:blipFill>
-                  <a:blip r:embed="rId2">
+                  <a:blip r:embed="rId3">
                     <a:extLst>
                       <a:ext uri="{28A0092B-C50C-407E-A947-70E740481C1C}">
                         <a14:useLocalDpi xmlns:a14="http://schemas.microsoft.com/office/drawing/2010/main" val="0"/>
@@ -4340,7 +4452,7 @@
 </file>
 
 <file path=customXml/itemProps1.xml><?xml version="1.0" encoding="utf-8"?>
-<ds:datastoreItem xmlns:ds="http://schemas.openxmlformats.org/officeDocument/2006/customXml" ds:itemID="{619E73E8-01C7-4536-9623-AC4B4FD15180}">
+<ds:datastoreItem xmlns:ds="http://schemas.openxmlformats.org/officeDocument/2006/customXml" ds:itemID="{13F2F338-5422-4A6B-A745-D2C9BC10EEAB}">
   <ds:schemaRefs>
     <ds:schemaRef ds:uri="http://schemas.openxmlformats.org/officeDocument/2006/bibliography"/>
   </ds:schemaRefs>

</xml_diff>